<commit_message>
fix: perbaiki template invoice, error handling, dan perbaiki kalkulasi sisa tagihan
</commit_message>
<xml_diff>
--- a/public/assets/template/invoice_langganan.docx
+++ b/public/assets/template/invoice_langganan.docx
@@ -438,6 +438,15 @@
         </w:rPr>
       </w:pPr>
     </w:p>
+    <w:p>
+      <w:pPr>
+        <w:rPr>
+          <w:rFonts w:ascii="Inter" w:eastAsia="Inter" w:hAnsi="Inter" w:cs="Inter"/>
+          <w:sz w:val="20"/>
+          <w:szCs w:val="20"/>
+        </w:rPr>
+      </w:pPr>
+    </w:p>
     <w:tbl>
       <w:tblPr>
         <w:tblStyle w:val="TableGrid"/>
@@ -511,24 +520,44 @@
           </w:p>
           <w:p>
             <w:pPr>
-              <w:ind w:right="883"/>
-              <w:rPr>
-                <w:rFonts w:ascii="Inter" w:eastAsia="Inter" w:hAnsi="Inter" w:cs="Inter"/>
-                <w:color w:val="434343"/>
-                <w:sz w:val="20"/>
-                <w:szCs w:val="20"/>
-                <w:highlight w:val="white"/>
+              <w:tabs>
+                <w:tab w:val="left" w:pos="6795"/>
+              </w:tabs>
+              <w:rPr>
+                <w:rFonts w:ascii="Inter" w:eastAsia="Inter" w:hAnsi="Inter" w:cs="Inter"/>
+                <w:sz w:val="20"/>
+                <w:szCs w:val="20"/>
+                <w:lang w:val="en-US"/>
               </w:rPr>
             </w:pPr>
             <w:r>
               <w:rPr>
                 <w:rFonts w:ascii="Inter" w:eastAsia="Inter" w:hAnsi="Inter" w:cs="Inter"/>
-                <w:color w:val="434343"/>
-                <w:sz w:val="20"/>
-                <w:szCs w:val="20"/>
-                <w:highlight w:val="white"/>
-              </w:rPr>
-              <w:t>${xendit}</w:t>
+                <w:sz w:val="20"/>
+                <w:szCs w:val="20"/>
+                <w:lang w:val="en-US"/>
+              </w:rPr>
+              <w:t>${</w:t>
+            </w:r>
+            <w:proofErr w:type="spellStart"/>
+            <w:r>
+              <w:rPr>
+                <w:rFonts w:ascii="Inter" w:eastAsia="Inter" w:hAnsi="Inter" w:cs="Inter"/>
+                <w:sz w:val="20"/>
+                <w:szCs w:val="20"/>
+                <w:lang w:val="en-US"/>
+              </w:rPr>
+              <w:t>xendit</w:t>
+            </w:r>
+            <w:proofErr w:type="spellEnd"/>
+            <w:r>
+              <w:rPr>
+                <w:rFonts w:ascii="Inter" w:eastAsia="Inter" w:hAnsi="Inter" w:cs="Inter"/>
+                <w:sz w:val="20"/>
+                <w:szCs w:val="20"/>
+                <w:lang w:val="en-US"/>
+              </w:rPr>
+              <w:t>}</w:t>
             </w:r>
           </w:p>
         </w:tc>
@@ -783,21 +812,45 @@
         <w:szCs w:val="18"/>
       </w:rPr>
     </w:pPr>
+  </w:p>
+  <w:p>
+    <w:pPr>
+      <w:spacing w:line="240" w:lineRule="auto"/>
+      <w:jc w:val="right"/>
+      <w:rPr>
+        <w:rFonts w:ascii="Inter" w:eastAsia="Inter" w:hAnsi="Inter" w:cs="Inter"/>
+        <w:b/>
+        <w:sz w:val="14"/>
+        <w:szCs w:val="14"/>
+      </w:rPr>
+    </w:pPr>
+  </w:p>
+  <w:p>
+    <w:pPr>
+      <w:spacing w:line="240" w:lineRule="auto"/>
+      <w:jc w:val="right"/>
+      <w:rPr>
+        <w:rFonts w:ascii="Inter" w:eastAsia="Inter" w:hAnsi="Inter" w:cs="Inter"/>
+        <w:b/>
+        <w:sz w:val="14"/>
+        <w:szCs w:val="14"/>
+      </w:rPr>
+    </w:pPr>
     <w:r>
       <w:rPr>
         <w:noProof/>
       </w:rPr>
       <w:drawing>
-        <wp:anchor distT="114300" distB="114300" distL="114300" distR="114300" simplePos="0" relativeHeight="251658240" behindDoc="0" locked="0" layoutInCell="1" hidden="0" allowOverlap="1" wp14:anchorId="7640517B" wp14:editId="1C82E089">
+        <wp:anchor distT="114300" distB="114300" distL="114300" distR="114300" simplePos="0" relativeHeight="251658240" behindDoc="0" locked="0" layoutInCell="1" hidden="0" allowOverlap="1" wp14:anchorId="7640517B" wp14:editId="2277B7B9">
           <wp:simplePos x="0" y="0"/>
           <wp:positionH relativeFrom="column">
-            <wp:posOffset>1</wp:posOffset>
+            <wp:posOffset>0</wp:posOffset>
           </wp:positionH>
           <wp:positionV relativeFrom="paragraph">
-            <wp:posOffset>129103</wp:posOffset>
+            <wp:posOffset>67945</wp:posOffset>
           </wp:positionV>
           <wp:extent cx="1236756" cy="314325"/>
-          <wp:effectExtent l="0" t="0" r="0" b="0"/>
+          <wp:effectExtent l="0" t="0" r="1905" b="0"/>
           <wp:wrapNone/>
           <wp:docPr id="2" name="image2.png"/>
           <wp:cNvGraphicFramePr/>
@@ -831,30 +884,6 @@
         </wp:anchor>
       </w:drawing>
     </w:r>
-  </w:p>
-  <w:p>
-    <w:pPr>
-      <w:spacing w:line="240" w:lineRule="auto"/>
-      <w:jc w:val="right"/>
-      <w:rPr>
-        <w:rFonts w:ascii="Inter" w:eastAsia="Inter" w:hAnsi="Inter" w:cs="Inter"/>
-        <w:b/>
-        <w:sz w:val="14"/>
-        <w:szCs w:val="14"/>
-      </w:rPr>
-    </w:pPr>
-  </w:p>
-  <w:p>
-    <w:pPr>
-      <w:spacing w:line="240" w:lineRule="auto"/>
-      <w:jc w:val="right"/>
-      <w:rPr>
-        <w:rFonts w:ascii="Inter" w:eastAsia="Inter" w:hAnsi="Inter" w:cs="Inter"/>
-        <w:b/>
-        <w:sz w:val="14"/>
-        <w:szCs w:val="14"/>
-      </w:rPr>
-    </w:pPr>
     <w:r>
       <w:rPr>
         <w:rFonts w:ascii="Inter" w:eastAsia="Inter" w:hAnsi="Inter" w:cs="Inter"/>
@@ -1531,6 +1560,50 @@
       </w:tblBorders>
     </w:tblPr>
   </w:style>
+  <w:style w:type="paragraph" w:styleId="Header">
+    <w:name w:val="header"/>
+    <w:basedOn w:val="Normal"/>
+    <w:link w:val="HeaderChar"/>
+    <w:uiPriority w:val="99"/>
+    <w:unhideWhenUsed/>
+    <w:rsid w:val="00EA7EF3"/>
+    <w:pPr>
+      <w:tabs>
+        <w:tab w:val="center" w:pos="4680"/>
+        <w:tab w:val="right" w:pos="9360"/>
+      </w:tabs>
+      <w:spacing w:line="240" w:lineRule="auto"/>
+    </w:pPr>
+  </w:style>
+  <w:style w:type="character" w:customStyle="1" w:styleId="HeaderChar">
+    <w:name w:val="Header Char"/>
+    <w:basedOn w:val="DefaultParagraphFont"/>
+    <w:link w:val="Header"/>
+    <w:uiPriority w:val="99"/>
+    <w:rsid w:val="00EA7EF3"/>
+  </w:style>
+  <w:style w:type="paragraph" w:styleId="Footer">
+    <w:name w:val="footer"/>
+    <w:basedOn w:val="Normal"/>
+    <w:link w:val="FooterChar"/>
+    <w:uiPriority w:val="99"/>
+    <w:unhideWhenUsed/>
+    <w:rsid w:val="00EA7EF3"/>
+    <w:pPr>
+      <w:tabs>
+        <w:tab w:val="center" w:pos="4680"/>
+        <w:tab w:val="right" w:pos="9360"/>
+      </w:tabs>
+      <w:spacing w:line="240" w:lineRule="auto"/>
+    </w:pPr>
+  </w:style>
+  <w:style w:type="character" w:customStyle="1" w:styleId="FooterChar">
+    <w:name w:val="Footer Char"/>
+    <w:basedOn w:val="DefaultParagraphFont"/>
+    <w:link w:val="Footer"/>
+    <w:uiPriority w:val="99"/>
+    <w:rsid w:val="00EA7EF3"/>
+  </w:style>
 </w:styles>
 </file>
 

</xml_diff>